<commit_message>
Xong bai 2, 3
</commit_message>
<xml_diff>
--- a/Tuan01/minhchung.docx
+++ b/Tuan01/minhchung.docx
@@ -1,6 +1,6 @@
 
 <file path=word/document.xml><?xml version="1.0" encoding="utf-8"?>
-<w:document xmlns:wpc="http://schemas.microsoft.com/office/word/2010/wordprocessingCanvas" xmlns:mc="http://schemas.openxmlformats.org/markup-compatibility/2006" xmlns:o="urn:schemas-microsoft-com:office:office" xmlns:r="http://schemas.openxmlformats.org/officeDocument/2006/relationships" xmlns:m="http://schemas.openxmlformats.org/officeDocument/2006/math" xmlns:v="urn:schemas-microsoft-com:vml" xmlns:wp14="http://schemas.microsoft.com/office/word/2010/wordprocessingDrawing" xmlns:wp="http://schemas.openxmlformats.org/drawingml/2006/wordprocessingDrawing" xmlns:w10="urn:schemas-microsoft-com:office:word" xmlns:w="http://schemas.openxmlformats.org/wordprocessingml/2006/main" xmlns:w14="http://schemas.microsoft.com/office/word/2010/wordml" xmlns:w15="http://schemas.microsoft.com/office/word/2012/wordml" xmlns:wpg="http://schemas.microsoft.com/office/word/2010/wordprocessingGroup" xmlns:wpi="http://schemas.microsoft.com/office/word/2010/wordprocessingInk" xmlns:wne="http://schemas.microsoft.com/office/word/2006/wordml" xmlns:wps="http://schemas.microsoft.com/office/word/2010/wordprocessingShape" mc:Ignorable="w14 w15 wp14">
+<w:document xmlns:wpc="http://schemas.microsoft.com/office/word/2010/wordprocessingCanvas" xmlns:cx="http://schemas.microsoft.com/office/drawing/2014/chartex" xmlns:cx1="http://schemas.microsoft.com/office/drawing/2015/9/8/chartex" xmlns:cx2="http://schemas.microsoft.com/office/drawing/2015/10/21/chartex" xmlns:cx3="http://schemas.microsoft.com/office/drawing/2016/5/9/chartex" xmlns:cx4="http://schemas.microsoft.com/office/drawing/2016/5/10/chartex" xmlns:cx5="http://schemas.microsoft.com/office/drawing/2016/5/11/chartex" xmlns:cx6="http://schemas.microsoft.com/office/drawing/2016/5/12/chartex" xmlns:cx7="http://schemas.microsoft.com/office/drawing/2016/5/13/chartex" xmlns:cx8="http://schemas.microsoft.com/office/drawing/2016/5/14/chartex" xmlns:mc="http://schemas.openxmlformats.org/markup-compatibility/2006" xmlns:aink="http://schemas.microsoft.com/office/drawing/2016/ink" xmlns:am3d="http://schemas.microsoft.com/office/drawing/2017/model3d" xmlns:o="urn:schemas-microsoft-com:office:office" xmlns:oel="http://schemas.microsoft.com/office/2019/extlst" xmlns:r="http://schemas.openxmlformats.org/officeDocument/2006/relationships" xmlns:m="http://schemas.openxmlformats.org/officeDocument/2006/math" xmlns:v="urn:schemas-microsoft-com:vml" xmlns:wp14="http://schemas.microsoft.com/office/word/2010/wordprocessingDrawing" xmlns:wp="http://schemas.openxmlformats.org/drawingml/2006/wordprocessingDrawing" xmlns:w10="urn:schemas-microsoft-com:office:word" xmlns:w="http://schemas.openxmlformats.org/wordprocessingml/2006/main" xmlns:w14="http://schemas.microsoft.com/office/word/2010/wordml" xmlns:w15="http://schemas.microsoft.com/office/word/2012/wordml" xmlns:w16cex="http://schemas.microsoft.com/office/word/2018/wordml/cex" xmlns:w16cid="http://schemas.microsoft.com/office/word/2016/wordml/cid" xmlns:w16="http://schemas.microsoft.com/office/word/2018/wordml" xmlns:w16du="http://schemas.microsoft.com/office/word/2023/wordml/word16du" xmlns:w16sdtdh="http://schemas.microsoft.com/office/word/2020/wordml/sdtdatahash" xmlns:w16sdtfl="http://schemas.microsoft.com/office/word/2024/wordml/sdtformatlock" xmlns:w16se="http://schemas.microsoft.com/office/word/2015/wordml/symex" xmlns:wpg="http://schemas.microsoft.com/office/word/2010/wordprocessingGroup" xmlns:wpi="http://schemas.microsoft.com/office/word/2010/wordprocessingInk" xmlns:wne="http://schemas.microsoft.com/office/word/2006/wordml" xmlns:wps="http://schemas.microsoft.com/office/word/2010/wordprocessingShape" mc:Ignorable="w14 w15 w16se w16cid w16 w16cex w16sdtdh w16sdtfl w16du wp14">
   <w:body>
     <w:p>
       <w:r>
@@ -9,8 +9,11 @@
     </w:p>
     <w:p>
       <w:r>
-        <w:drawing>
-          <wp:inline distT="0" distB="0" distL="0" distR="0" wp14:anchorId="136F3AC9" wp14:editId="4A103BF1">
+        <w:rPr>
+          <w:noProof/>
+        </w:rPr>
+        <w:drawing>
+          <wp:inline distT="0" distB="0" distL="0" distR="0" wp14:anchorId="3FDD7F3A" wp14:editId="2F66A824">
             <wp:extent cx="5943600" cy="3343275"/>
             <wp:effectExtent l="0" t="0" r="0" b="9525"/>
             <wp:docPr id="1" name="Picture 1"/>
@@ -48,8 +51,11 @@
     </w:p>
     <w:p>
       <w:r>
-        <w:drawing>
-          <wp:inline distT="0" distB="0" distL="0" distR="0" wp14:anchorId="1508CADB" wp14:editId="754B7751">
+        <w:rPr>
+          <w:noProof/>
+        </w:rPr>
+        <w:drawing>
+          <wp:inline distT="0" distB="0" distL="0" distR="0" wp14:anchorId="104D3F47" wp14:editId="7E81443B">
             <wp:extent cx="5943600" cy="2157095"/>
             <wp:effectExtent l="0" t="0" r="0" b="0"/>
             <wp:docPr id="2" name="Picture 2"/>
@@ -87,9 +93,12 @@
     </w:p>
     <w:p>
       <w:r>
+        <w:rPr>
+          <w:noProof/>
+        </w:rPr>
         <w:lastRenderedPageBreak/>
         <w:drawing>
-          <wp:inline distT="0" distB="0" distL="0" distR="0" wp14:anchorId="0EFF9992" wp14:editId="119EE131">
+          <wp:inline distT="0" distB="0" distL="0" distR="0" wp14:anchorId="4023898A" wp14:editId="2E604196">
             <wp:extent cx="5943600" cy="3343275"/>
             <wp:effectExtent l="0" t="0" r="0" b="9525"/>
             <wp:docPr id="3" name="Picture 3"/>
@@ -127,8 +136,11 @@
     </w:p>
     <w:p>
       <w:r>
-        <w:drawing>
-          <wp:inline distT="0" distB="0" distL="0" distR="0" wp14:anchorId="72E70B37" wp14:editId="377689CA">
+        <w:rPr>
+          <w:noProof/>
+        </w:rPr>
+        <w:drawing>
+          <wp:inline distT="0" distB="0" distL="0" distR="0" wp14:anchorId="3DC0D1C9" wp14:editId="293CF200">
             <wp:extent cx="5943600" cy="1868805"/>
             <wp:effectExtent l="0" t="0" r="0" b="0"/>
             <wp:docPr id="4" name="Picture 4"/>
@@ -170,10 +182,775 @@
       </w:r>
     </w:p>
     <w:p>
-      <w:bookmarkStart w:id="0" w:name="_GoBack"/>
-      <w:bookmarkEnd w:id="0"/>
-    </w:p>
-    <w:p/>
+      <w:r>
+        <w:rPr>
+          <w:noProof/>
+        </w:rPr>
+        <w:lastRenderedPageBreak/>
+        <w:drawing>
+          <wp:inline distT="0" distB="0" distL="0" distR="0" wp14:anchorId="65C5C322" wp14:editId="45BBD4C4">
+            <wp:extent cx="5943600" cy="2973705"/>
+            <wp:effectExtent l="0" t="0" r="0" b="0"/>
+            <wp:docPr id="1589668884" name="Picture 1"/>
+            <wp:cNvGraphicFramePr>
+              <a:graphicFrameLocks xmlns:a="http://schemas.openxmlformats.org/drawingml/2006/main" noChangeAspect="1"/>
+            </wp:cNvGraphicFramePr>
+            <a:graphic xmlns:a="http://schemas.openxmlformats.org/drawingml/2006/main">
+              <a:graphicData uri="http://schemas.openxmlformats.org/drawingml/2006/picture">
+                <pic:pic xmlns:pic="http://schemas.openxmlformats.org/drawingml/2006/picture">
+                  <pic:nvPicPr>
+                    <pic:cNvPr id="1589668884" name=""/>
+                    <pic:cNvPicPr/>
+                  </pic:nvPicPr>
+                  <pic:blipFill>
+                    <a:blip r:embed="rId8"/>
+                    <a:stretch>
+                      <a:fillRect/>
+                    </a:stretch>
+                  </pic:blipFill>
+                  <pic:spPr>
+                    <a:xfrm>
+                      <a:off x="0" y="0"/>
+                      <a:ext cx="5943600" cy="2973705"/>
+                    </a:xfrm>
+                    <a:prstGeom prst="rect">
+                      <a:avLst/>
+                    </a:prstGeom>
+                  </pic:spPr>
+                </pic:pic>
+              </a:graphicData>
+            </a:graphic>
+          </wp:inline>
+        </w:drawing>
+      </w:r>
+    </w:p>
+    <w:p>
+      <w:r>
+        <w:rPr>
+          <w:noProof/>
+        </w:rPr>
+        <w:drawing>
+          <wp:inline distT="0" distB="0" distL="0" distR="0" wp14:anchorId="54BDEB0D" wp14:editId="6C095E94">
+            <wp:extent cx="5943600" cy="2742565"/>
+            <wp:effectExtent l="0" t="0" r="0" b="635"/>
+            <wp:docPr id="1808926255" name="Picture 1"/>
+            <wp:cNvGraphicFramePr>
+              <a:graphicFrameLocks xmlns:a="http://schemas.openxmlformats.org/drawingml/2006/main" noChangeAspect="1"/>
+            </wp:cNvGraphicFramePr>
+            <a:graphic xmlns:a="http://schemas.openxmlformats.org/drawingml/2006/main">
+              <a:graphicData uri="http://schemas.openxmlformats.org/drawingml/2006/picture">
+                <pic:pic xmlns:pic="http://schemas.openxmlformats.org/drawingml/2006/picture">
+                  <pic:nvPicPr>
+                    <pic:cNvPr id="1808926255" name=""/>
+                    <pic:cNvPicPr/>
+                  </pic:nvPicPr>
+                  <pic:blipFill>
+                    <a:blip r:embed="rId9"/>
+                    <a:stretch>
+                      <a:fillRect/>
+                    </a:stretch>
+                  </pic:blipFill>
+                  <pic:spPr>
+                    <a:xfrm>
+                      <a:off x="0" y="0"/>
+                      <a:ext cx="5943600" cy="2742565"/>
+                    </a:xfrm>
+                    <a:prstGeom prst="rect">
+                      <a:avLst/>
+                    </a:prstGeom>
+                  </pic:spPr>
+                </pic:pic>
+              </a:graphicData>
+            </a:graphic>
+          </wp:inline>
+        </w:drawing>
+      </w:r>
+    </w:p>
+    <w:p>
+      <w:r>
+        <w:rPr>
+          <w:noProof/>
+        </w:rPr>
+        <w:lastRenderedPageBreak/>
+        <w:drawing>
+          <wp:inline distT="0" distB="0" distL="0" distR="0" wp14:anchorId="5A5AE4EE" wp14:editId="7E5B644D">
+            <wp:extent cx="5943600" cy="2625090"/>
+            <wp:effectExtent l="0" t="0" r="0" b="3810"/>
+            <wp:docPr id="1582491217" name="Picture 1"/>
+            <wp:cNvGraphicFramePr>
+              <a:graphicFrameLocks xmlns:a="http://schemas.openxmlformats.org/drawingml/2006/main" noChangeAspect="1"/>
+            </wp:cNvGraphicFramePr>
+            <a:graphic xmlns:a="http://schemas.openxmlformats.org/drawingml/2006/main">
+              <a:graphicData uri="http://schemas.openxmlformats.org/drawingml/2006/picture">
+                <pic:pic xmlns:pic="http://schemas.openxmlformats.org/drawingml/2006/picture">
+                  <pic:nvPicPr>
+                    <pic:cNvPr id="1582491217" name=""/>
+                    <pic:cNvPicPr/>
+                  </pic:nvPicPr>
+                  <pic:blipFill>
+                    <a:blip r:embed="rId10"/>
+                    <a:stretch>
+                      <a:fillRect/>
+                    </a:stretch>
+                  </pic:blipFill>
+                  <pic:spPr>
+                    <a:xfrm>
+                      <a:off x="0" y="0"/>
+                      <a:ext cx="5943600" cy="2625090"/>
+                    </a:xfrm>
+                    <a:prstGeom prst="rect">
+                      <a:avLst/>
+                    </a:prstGeom>
+                  </pic:spPr>
+                </pic:pic>
+              </a:graphicData>
+            </a:graphic>
+          </wp:inline>
+        </w:drawing>
+      </w:r>
+    </w:p>
+    <w:p>
+      <w:r>
+        <w:rPr>
+          <w:noProof/>
+        </w:rPr>
+        <w:drawing>
+          <wp:inline distT="0" distB="0" distL="0" distR="0" wp14:anchorId="6244764A" wp14:editId="2C9AB94E">
+            <wp:extent cx="5943600" cy="2922270"/>
+            <wp:effectExtent l="0" t="0" r="0" b="0"/>
+            <wp:docPr id="1328777920" name="Picture 1"/>
+            <wp:cNvGraphicFramePr>
+              <a:graphicFrameLocks xmlns:a="http://schemas.openxmlformats.org/drawingml/2006/main" noChangeAspect="1"/>
+            </wp:cNvGraphicFramePr>
+            <a:graphic xmlns:a="http://schemas.openxmlformats.org/drawingml/2006/main">
+              <a:graphicData uri="http://schemas.openxmlformats.org/drawingml/2006/picture">
+                <pic:pic xmlns:pic="http://schemas.openxmlformats.org/drawingml/2006/picture">
+                  <pic:nvPicPr>
+                    <pic:cNvPr id="1328777920" name=""/>
+                    <pic:cNvPicPr/>
+                  </pic:nvPicPr>
+                  <pic:blipFill>
+                    <a:blip r:embed="rId11"/>
+                    <a:stretch>
+                      <a:fillRect/>
+                    </a:stretch>
+                  </pic:blipFill>
+                  <pic:spPr>
+                    <a:xfrm>
+                      <a:off x="0" y="0"/>
+                      <a:ext cx="5943600" cy="2922270"/>
+                    </a:xfrm>
+                    <a:prstGeom prst="rect">
+                      <a:avLst/>
+                    </a:prstGeom>
+                  </pic:spPr>
+                </pic:pic>
+              </a:graphicData>
+            </a:graphic>
+          </wp:inline>
+        </w:drawing>
+      </w:r>
+    </w:p>
+    <w:p>
+      <w:r>
+        <w:rPr>
+          <w:noProof/>
+        </w:rPr>
+        <w:drawing>
+          <wp:inline distT="0" distB="0" distL="0" distR="0" wp14:anchorId="022E8EA3" wp14:editId="73E551F5">
+            <wp:extent cx="5943600" cy="2272030"/>
+            <wp:effectExtent l="0" t="0" r="0" b="0"/>
+            <wp:docPr id="1270244457" name="Picture 1"/>
+            <wp:cNvGraphicFramePr>
+              <a:graphicFrameLocks xmlns:a="http://schemas.openxmlformats.org/drawingml/2006/main" noChangeAspect="1"/>
+            </wp:cNvGraphicFramePr>
+            <a:graphic xmlns:a="http://schemas.openxmlformats.org/drawingml/2006/main">
+              <a:graphicData uri="http://schemas.openxmlformats.org/drawingml/2006/picture">
+                <pic:pic xmlns:pic="http://schemas.openxmlformats.org/drawingml/2006/picture">
+                  <pic:nvPicPr>
+                    <pic:cNvPr id="1270244457" name=""/>
+                    <pic:cNvPicPr/>
+                  </pic:nvPicPr>
+                  <pic:blipFill>
+                    <a:blip r:embed="rId12"/>
+                    <a:stretch>
+                      <a:fillRect/>
+                    </a:stretch>
+                  </pic:blipFill>
+                  <pic:spPr>
+                    <a:xfrm>
+                      <a:off x="0" y="0"/>
+                      <a:ext cx="5943600" cy="2272030"/>
+                    </a:xfrm>
+                    <a:prstGeom prst="rect">
+                      <a:avLst/>
+                    </a:prstGeom>
+                  </pic:spPr>
+                </pic:pic>
+              </a:graphicData>
+            </a:graphic>
+          </wp:inline>
+        </w:drawing>
+      </w:r>
+    </w:p>
+    <w:p>
+      <w:r>
+        <w:rPr>
+          <w:noProof/>
+        </w:rPr>
+        <w:lastRenderedPageBreak/>
+        <w:drawing>
+          <wp:inline distT="0" distB="0" distL="0" distR="0" wp14:anchorId="31697A76" wp14:editId="6C5AD3DC">
+            <wp:extent cx="5943600" cy="2675890"/>
+            <wp:effectExtent l="0" t="0" r="0" b="0"/>
+            <wp:docPr id="1725565358" name="Picture 1"/>
+            <wp:cNvGraphicFramePr>
+              <a:graphicFrameLocks xmlns:a="http://schemas.openxmlformats.org/drawingml/2006/main" noChangeAspect="1"/>
+            </wp:cNvGraphicFramePr>
+            <a:graphic xmlns:a="http://schemas.openxmlformats.org/drawingml/2006/main">
+              <a:graphicData uri="http://schemas.openxmlformats.org/drawingml/2006/picture">
+                <pic:pic xmlns:pic="http://schemas.openxmlformats.org/drawingml/2006/picture">
+                  <pic:nvPicPr>
+                    <pic:cNvPr id="1725565358" name=""/>
+                    <pic:cNvPicPr/>
+                  </pic:nvPicPr>
+                  <pic:blipFill>
+                    <a:blip r:embed="rId13"/>
+                    <a:stretch>
+                      <a:fillRect/>
+                    </a:stretch>
+                  </pic:blipFill>
+                  <pic:spPr>
+                    <a:xfrm>
+                      <a:off x="0" y="0"/>
+                      <a:ext cx="5943600" cy="2675890"/>
+                    </a:xfrm>
+                    <a:prstGeom prst="rect">
+                      <a:avLst/>
+                    </a:prstGeom>
+                  </pic:spPr>
+                </pic:pic>
+              </a:graphicData>
+            </a:graphic>
+          </wp:inline>
+        </w:drawing>
+      </w:r>
+    </w:p>
+    <w:p>
+      <w:r>
+        <w:rPr>
+          <w:noProof/>
+        </w:rPr>
+        <w:drawing>
+          <wp:inline distT="0" distB="0" distL="0" distR="0" wp14:anchorId="564F7470" wp14:editId="166A6AA2">
+            <wp:extent cx="5943600" cy="2651125"/>
+            <wp:effectExtent l="0" t="0" r="0" b="0"/>
+            <wp:docPr id="855412158" name="Picture 1"/>
+            <wp:cNvGraphicFramePr>
+              <a:graphicFrameLocks xmlns:a="http://schemas.openxmlformats.org/drawingml/2006/main" noChangeAspect="1"/>
+            </wp:cNvGraphicFramePr>
+            <a:graphic xmlns:a="http://schemas.openxmlformats.org/drawingml/2006/main">
+              <a:graphicData uri="http://schemas.openxmlformats.org/drawingml/2006/picture">
+                <pic:pic xmlns:pic="http://schemas.openxmlformats.org/drawingml/2006/picture">
+                  <pic:nvPicPr>
+                    <pic:cNvPr id="855412158" name=""/>
+                    <pic:cNvPicPr/>
+                  </pic:nvPicPr>
+                  <pic:blipFill>
+                    <a:blip r:embed="rId14"/>
+                    <a:stretch>
+                      <a:fillRect/>
+                    </a:stretch>
+                  </pic:blipFill>
+                  <pic:spPr>
+                    <a:xfrm>
+                      <a:off x="0" y="0"/>
+                      <a:ext cx="5943600" cy="2651125"/>
+                    </a:xfrm>
+                    <a:prstGeom prst="rect">
+                      <a:avLst/>
+                    </a:prstGeom>
+                  </pic:spPr>
+                </pic:pic>
+              </a:graphicData>
+            </a:graphic>
+          </wp:inline>
+        </w:drawing>
+      </w:r>
+    </w:p>
+    <w:p>
+      <w:r>
+        <w:rPr>
+          <w:noProof/>
+        </w:rPr>
+        <w:drawing>
+          <wp:inline distT="0" distB="0" distL="0" distR="0" wp14:anchorId="794F8035" wp14:editId="57E61992">
+            <wp:extent cx="5943600" cy="2615565"/>
+            <wp:effectExtent l="0" t="0" r="0" b="0"/>
+            <wp:docPr id="1638599754" name="Picture 1"/>
+            <wp:cNvGraphicFramePr>
+              <a:graphicFrameLocks xmlns:a="http://schemas.openxmlformats.org/drawingml/2006/main" noChangeAspect="1"/>
+            </wp:cNvGraphicFramePr>
+            <a:graphic xmlns:a="http://schemas.openxmlformats.org/drawingml/2006/main">
+              <a:graphicData uri="http://schemas.openxmlformats.org/drawingml/2006/picture">
+                <pic:pic xmlns:pic="http://schemas.openxmlformats.org/drawingml/2006/picture">
+                  <pic:nvPicPr>
+                    <pic:cNvPr id="1638599754" name=""/>
+                    <pic:cNvPicPr/>
+                  </pic:nvPicPr>
+                  <pic:blipFill>
+                    <a:blip r:embed="rId15"/>
+                    <a:stretch>
+                      <a:fillRect/>
+                    </a:stretch>
+                  </pic:blipFill>
+                  <pic:spPr>
+                    <a:xfrm>
+                      <a:off x="0" y="0"/>
+                      <a:ext cx="5943600" cy="2615565"/>
+                    </a:xfrm>
+                    <a:prstGeom prst="rect">
+                      <a:avLst/>
+                    </a:prstGeom>
+                  </pic:spPr>
+                </pic:pic>
+              </a:graphicData>
+            </a:graphic>
+          </wp:inline>
+        </w:drawing>
+      </w:r>
+    </w:p>
+    <w:p>
+      <w:r>
+        <w:lastRenderedPageBreak/>
+        <w:t xml:space="preserve">Câu 3: </w:t>
+      </w:r>
+    </w:p>
+    <w:p>
+      <w:pPr>
+        <w:rPr>
+          <w:b/>
+          <w:bCs/>
+        </w:rPr>
+      </w:pPr>
+      <w:r>
+        <w:rPr>
+          <w:b/>
+          <w:bCs/>
+        </w:rPr>
+        <w:t>Đặt hàng không sử dụng RabbitMQ, tốn gần 6s để xử lý cả đặt hàng và gửi mail</w:t>
+      </w:r>
+    </w:p>
+    <w:p>
+      <w:r>
+        <w:drawing>
+          <wp:inline distT="0" distB="0" distL="0" distR="0" wp14:anchorId="362B45BA" wp14:editId="351EBA73">
+            <wp:extent cx="4496427" cy="1419423"/>
+            <wp:effectExtent l="0" t="0" r="0" b="9525"/>
+            <wp:docPr id="1908536618" name="Picture 1"/>
+            <wp:cNvGraphicFramePr>
+              <a:graphicFrameLocks xmlns:a="http://schemas.openxmlformats.org/drawingml/2006/main" noChangeAspect="1"/>
+            </wp:cNvGraphicFramePr>
+            <a:graphic xmlns:a="http://schemas.openxmlformats.org/drawingml/2006/main">
+              <a:graphicData uri="http://schemas.openxmlformats.org/drawingml/2006/picture">
+                <pic:pic xmlns:pic="http://schemas.openxmlformats.org/drawingml/2006/picture">
+                  <pic:nvPicPr>
+                    <pic:cNvPr id="1908536618" name=""/>
+                    <pic:cNvPicPr/>
+                  </pic:nvPicPr>
+                  <pic:blipFill>
+                    <a:blip r:embed="rId16"/>
+                    <a:stretch>
+                      <a:fillRect/>
+                    </a:stretch>
+                  </pic:blipFill>
+                  <pic:spPr>
+                    <a:xfrm>
+                      <a:off x="0" y="0"/>
+                      <a:ext cx="4496427" cy="1419423"/>
+                    </a:xfrm>
+                    <a:prstGeom prst="rect">
+                      <a:avLst/>
+                    </a:prstGeom>
+                  </pic:spPr>
+                </pic:pic>
+              </a:graphicData>
+            </a:graphic>
+          </wp:inline>
+        </w:drawing>
+      </w:r>
+    </w:p>
+    <w:p>
+      <w:r>
+        <w:drawing>
+          <wp:inline distT="0" distB="0" distL="0" distR="0" wp14:anchorId="7BC20DE3" wp14:editId="6E03AE59">
+            <wp:extent cx="5943600" cy="2459355"/>
+            <wp:effectExtent l="0" t="0" r="0" b="0"/>
+            <wp:docPr id="40936989" name="Picture 1"/>
+            <wp:cNvGraphicFramePr>
+              <a:graphicFrameLocks xmlns:a="http://schemas.openxmlformats.org/drawingml/2006/main" noChangeAspect="1"/>
+            </wp:cNvGraphicFramePr>
+            <a:graphic xmlns:a="http://schemas.openxmlformats.org/drawingml/2006/main">
+              <a:graphicData uri="http://schemas.openxmlformats.org/drawingml/2006/picture">
+                <pic:pic xmlns:pic="http://schemas.openxmlformats.org/drawingml/2006/picture">
+                  <pic:nvPicPr>
+                    <pic:cNvPr id="40936989" name=""/>
+                    <pic:cNvPicPr/>
+                  </pic:nvPicPr>
+                  <pic:blipFill>
+                    <a:blip r:embed="rId17"/>
+                    <a:stretch>
+                      <a:fillRect/>
+                    </a:stretch>
+                  </pic:blipFill>
+                  <pic:spPr>
+                    <a:xfrm>
+                      <a:off x="0" y="0"/>
+                      <a:ext cx="5943600" cy="2459355"/>
+                    </a:xfrm>
+                    <a:prstGeom prst="rect">
+                      <a:avLst/>
+                    </a:prstGeom>
+                  </pic:spPr>
+                </pic:pic>
+              </a:graphicData>
+            </a:graphic>
+          </wp:inline>
+        </w:drawing>
+      </w:r>
+    </w:p>
+    <w:p>
+      <w:r>
+        <w:t>Tạo đơn hàng thành công nhưng gửi email thất bại</w:t>
+      </w:r>
+      <w:r>
+        <w:t>, không thể retry lại gửi email</w:t>
+      </w:r>
+      <w:r>
+        <w:t>.</w:t>
+      </w:r>
+    </w:p>
+    <w:p>
+      <w:r>
+        <w:drawing>
+          <wp:inline distT="0" distB="0" distL="0" distR="0" wp14:anchorId="1D58E9E4" wp14:editId="3FDAE8E1">
+            <wp:extent cx="5943600" cy="2227580"/>
+            <wp:effectExtent l="0" t="0" r="0" b="1270"/>
+            <wp:docPr id="1270887529" name="Picture 1"/>
+            <wp:cNvGraphicFramePr>
+              <a:graphicFrameLocks xmlns:a="http://schemas.openxmlformats.org/drawingml/2006/main" noChangeAspect="1"/>
+            </wp:cNvGraphicFramePr>
+            <a:graphic xmlns:a="http://schemas.openxmlformats.org/drawingml/2006/main">
+              <a:graphicData uri="http://schemas.openxmlformats.org/drawingml/2006/picture">
+                <pic:pic xmlns:pic="http://schemas.openxmlformats.org/drawingml/2006/picture">
+                  <pic:nvPicPr>
+                    <pic:cNvPr id="1270887529" name=""/>
+                    <pic:cNvPicPr/>
+                  </pic:nvPicPr>
+                  <pic:blipFill>
+                    <a:blip r:embed="rId18"/>
+                    <a:stretch>
+                      <a:fillRect/>
+                    </a:stretch>
+                  </pic:blipFill>
+                  <pic:spPr>
+                    <a:xfrm>
+                      <a:off x="0" y="0"/>
+                      <a:ext cx="5943600" cy="2227580"/>
+                    </a:xfrm>
+                    <a:prstGeom prst="rect">
+                      <a:avLst/>
+                    </a:prstGeom>
+                  </pic:spPr>
+                </pic:pic>
+              </a:graphicData>
+            </a:graphic>
+          </wp:inline>
+        </w:drawing>
+      </w:r>
+    </w:p>
+    <w:p>
+      <w:r>
+        <w:lastRenderedPageBreak/>
+        <w:drawing>
+          <wp:inline distT="0" distB="0" distL="0" distR="0" wp14:anchorId="485DC20C" wp14:editId="09CD3D40">
+            <wp:extent cx="5943600" cy="2470150"/>
+            <wp:effectExtent l="0" t="0" r="0" b="6350"/>
+            <wp:docPr id="1777196679" name="Picture 1"/>
+            <wp:cNvGraphicFramePr>
+              <a:graphicFrameLocks xmlns:a="http://schemas.openxmlformats.org/drawingml/2006/main" noChangeAspect="1"/>
+            </wp:cNvGraphicFramePr>
+            <a:graphic xmlns:a="http://schemas.openxmlformats.org/drawingml/2006/main">
+              <a:graphicData uri="http://schemas.openxmlformats.org/drawingml/2006/picture">
+                <pic:pic xmlns:pic="http://schemas.openxmlformats.org/drawingml/2006/picture">
+                  <pic:nvPicPr>
+                    <pic:cNvPr id="1777196679" name=""/>
+                    <pic:cNvPicPr/>
+                  </pic:nvPicPr>
+                  <pic:blipFill>
+                    <a:blip r:embed="rId19"/>
+                    <a:stretch>
+                      <a:fillRect/>
+                    </a:stretch>
+                  </pic:blipFill>
+                  <pic:spPr>
+                    <a:xfrm>
+                      <a:off x="0" y="0"/>
+                      <a:ext cx="5943600" cy="2470150"/>
+                    </a:xfrm>
+                    <a:prstGeom prst="rect">
+                      <a:avLst/>
+                    </a:prstGeom>
+                  </pic:spPr>
+                </pic:pic>
+              </a:graphicData>
+            </a:graphic>
+          </wp:inline>
+        </w:drawing>
+      </w:r>
+    </w:p>
+    <w:p>
+      <w:pPr>
+        <w:rPr>
+          <w:b/>
+          <w:bCs/>
+        </w:rPr>
+      </w:pPr>
+      <w:r>
+        <w:rPr>
+          <w:b/>
+          <w:bCs/>
+        </w:rPr>
+        <w:t>Đặt hàng có sử dụng rabbitMQ</w:t>
+      </w:r>
+    </w:p>
+    <w:p>
+      <w:pPr>
+        <w:rPr>
+          <w:b/>
+          <w:bCs/>
+        </w:rPr>
+      </w:pPr>
+      <w:r>
+        <w:rPr>
+          <w:b/>
+          <w:bCs/>
+        </w:rPr>
+        <w:drawing>
+          <wp:inline distT="0" distB="0" distL="0" distR="0" wp14:anchorId="364AEEEE" wp14:editId="762BA5C3">
+            <wp:extent cx="5943600" cy="2656205"/>
+            <wp:effectExtent l="0" t="0" r="0" b="0"/>
+            <wp:docPr id="1494029107" name="Picture 1"/>
+            <wp:cNvGraphicFramePr>
+              <a:graphicFrameLocks xmlns:a="http://schemas.openxmlformats.org/drawingml/2006/main" noChangeAspect="1"/>
+            </wp:cNvGraphicFramePr>
+            <a:graphic xmlns:a="http://schemas.openxmlformats.org/drawingml/2006/main">
+              <a:graphicData uri="http://schemas.openxmlformats.org/drawingml/2006/picture">
+                <pic:pic xmlns:pic="http://schemas.openxmlformats.org/drawingml/2006/picture">
+                  <pic:nvPicPr>
+                    <pic:cNvPr id="1494029107" name=""/>
+                    <pic:cNvPicPr/>
+                  </pic:nvPicPr>
+                  <pic:blipFill>
+                    <a:blip r:embed="rId20"/>
+                    <a:stretch>
+                      <a:fillRect/>
+                    </a:stretch>
+                  </pic:blipFill>
+                  <pic:spPr>
+                    <a:xfrm>
+                      <a:off x="0" y="0"/>
+                      <a:ext cx="5943600" cy="2656205"/>
+                    </a:xfrm>
+                    <a:prstGeom prst="rect">
+                      <a:avLst/>
+                    </a:prstGeom>
+                  </pic:spPr>
+                </pic:pic>
+              </a:graphicData>
+            </a:graphic>
+          </wp:inline>
+        </w:drawing>
+      </w:r>
+    </w:p>
+    <w:p>
+      <w:pPr>
+        <w:rPr>
+          <w:b/>
+          <w:bCs/>
+        </w:rPr>
+      </w:pPr>
+      <w:r>
+        <w:rPr>
+          <w:b/>
+          <w:bCs/>
+        </w:rPr>
+        <w:drawing>
+          <wp:inline distT="0" distB="0" distL="0" distR="0" wp14:anchorId="38130C3E" wp14:editId="722C3A78">
+            <wp:extent cx="5943600" cy="1505585"/>
+            <wp:effectExtent l="0" t="0" r="0" b="0"/>
+            <wp:docPr id="922025490" name="Picture 1"/>
+            <wp:cNvGraphicFramePr>
+              <a:graphicFrameLocks xmlns:a="http://schemas.openxmlformats.org/drawingml/2006/main" noChangeAspect="1"/>
+            </wp:cNvGraphicFramePr>
+            <a:graphic xmlns:a="http://schemas.openxmlformats.org/drawingml/2006/main">
+              <a:graphicData uri="http://schemas.openxmlformats.org/drawingml/2006/picture">
+                <pic:pic xmlns:pic="http://schemas.openxmlformats.org/drawingml/2006/picture">
+                  <pic:nvPicPr>
+                    <pic:cNvPr id="922025490" name=""/>
+                    <pic:cNvPicPr/>
+                  </pic:nvPicPr>
+                  <pic:blipFill>
+                    <a:blip r:embed="rId21"/>
+                    <a:stretch>
+                      <a:fillRect/>
+                    </a:stretch>
+                  </pic:blipFill>
+                  <pic:spPr>
+                    <a:xfrm>
+                      <a:off x="0" y="0"/>
+                      <a:ext cx="5943600" cy="1505585"/>
+                    </a:xfrm>
+                    <a:prstGeom prst="rect">
+                      <a:avLst/>
+                    </a:prstGeom>
+                  </pic:spPr>
+                </pic:pic>
+              </a:graphicData>
+            </a:graphic>
+          </wp:inline>
+        </w:drawing>
+      </w:r>
+    </w:p>
+    <w:p>
+      <w:pPr>
+        <w:rPr>
+          <w:b/>
+          <w:bCs/>
+        </w:rPr>
+      </w:pPr>
+    </w:p>
+    <w:p>
+      <w:pPr>
+        <w:rPr>
+          <w:b/>
+          <w:bCs/>
+        </w:rPr>
+      </w:pPr>
+      <w:r>
+        <w:rPr>
+          <w:b/>
+          <w:bCs/>
+        </w:rPr>
+        <w:t>Khi gửi mail bị lỗi vẫn có cơ chế retry</w:t>
+      </w:r>
+      <w:r>
+        <w:rPr>
+          <w:b/>
+          <w:bCs/>
+        </w:rPr>
+        <w:t>, đặt đơn hàng vẫn thành công mà không cần liên quan tới email.</w:t>
+      </w:r>
+    </w:p>
+    <w:p>
+      <w:pPr>
+        <w:rPr>
+          <w:b/>
+          <w:bCs/>
+        </w:rPr>
+      </w:pPr>
+      <w:r>
+        <w:rPr>
+          <w:b/>
+          <w:bCs/>
+        </w:rPr>
+        <w:lastRenderedPageBreak/>
+        <w:drawing>
+          <wp:inline distT="0" distB="0" distL="0" distR="0" wp14:anchorId="5C432982" wp14:editId="23FF701E">
+            <wp:extent cx="5943600" cy="2458085"/>
+            <wp:effectExtent l="0" t="0" r="0" b="0"/>
+            <wp:docPr id="1448731285" name="Picture 1"/>
+            <wp:cNvGraphicFramePr>
+              <a:graphicFrameLocks xmlns:a="http://schemas.openxmlformats.org/drawingml/2006/main" noChangeAspect="1"/>
+            </wp:cNvGraphicFramePr>
+            <a:graphic xmlns:a="http://schemas.openxmlformats.org/drawingml/2006/main">
+              <a:graphicData uri="http://schemas.openxmlformats.org/drawingml/2006/picture">
+                <pic:pic xmlns:pic="http://schemas.openxmlformats.org/drawingml/2006/picture">
+                  <pic:nvPicPr>
+                    <pic:cNvPr id="1448731285" name=""/>
+                    <pic:cNvPicPr/>
+                  </pic:nvPicPr>
+                  <pic:blipFill>
+                    <a:blip r:embed="rId22"/>
+                    <a:stretch>
+                      <a:fillRect/>
+                    </a:stretch>
+                  </pic:blipFill>
+                  <pic:spPr>
+                    <a:xfrm>
+                      <a:off x="0" y="0"/>
+                      <a:ext cx="5943600" cy="2458085"/>
+                    </a:xfrm>
+                    <a:prstGeom prst="rect">
+                      <a:avLst/>
+                    </a:prstGeom>
+                  </pic:spPr>
+                </pic:pic>
+              </a:graphicData>
+            </a:graphic>
+          </wp:inline>
+        </w:drawing>
+      </w:r>
+    </w:p>
+    <w:p>
+      <w:pPr>
+        <w:rPr>
+          <w:b/>
+          <w:bCs/>
+        </w:rPr>
+      </w:pPr>
+      <w:r>
+        <w:rPr>
+          <w:b/>
+          <w:bCs/>
+        </w:rPr>
+        <w:drawing>
+          <wp:inline distT="0" distB="0" distL="0" distR="0" wp14:anchorId="19A45322" wp14:editId="1B6B814F">
+            <wp:extent cx="5943600" cy="1275080"/>
+            <wp:effectExtent l="0" t="0" r="0" b="1270"/>
+            <wp:docPr id="795767191" name="Picture 1"/>
+            <wp:cNvGraphicFramePr>
+              <a:graphicFrameLocks xmlns:a="http://schemas.openxmlformats.org/drawingml/2006/main" noChangeAspect="1"/>
+            </wp:cNvGraphicFramePr>
+            <a:graphic xmlns:a="http://schemas.openxmlformats.org/drawingml/2006/main">
+              <a:graphicData uri="http://schemas.openxmlformats.org/drawingml/2006/picture">
+                <pic:pic xmlns:pic="http://schemas.openxmlformats.org/drawingml/2006/picture">
+                  <pic:nvPicPr>
+                    <pic:cNvPr id="795767191" name=""/>
+                    <pic:cNvPicPr/>
+                  </pic:nvPicPr>
+                  <pic:blipFill>
+                    <a:blip r:embed="rId23"/>
+                    <a:stretch>
+                      <a:fillRect/>
+                    </a:stretch>
+                  </pic:blipFill>
+                  <pic:spPr>
+                    <a:xfrm>
+                      <a:off x="0" y="0"/>
+                      <a:ext cx="5943600" cy="1275080"/>
+                    </a:xfrm>
+                    <a:prstGeom prst="rect">
+                      <a:avLst/>
+                    </a:prstGeom>
+                  </pic:spPr>
+                </pic:pic>
+              </a:graphicData>
+            </a:graphic>
+          </wp:inline>
+        </w:drawing>
+      </w:r>
+    </w:p>
     <w:sectPr>
       <w:pgSz w:w="12240" w:h="15840"/>
       <w:pgMar w:top="1440" w:right="1440" w:bottom="1440" w:left="1440" w:header="720" w:footer="720" w:gutter="0"/>
@@ -185,7 +962,7 @@
 </file>
 
 <file path=word/styles.xml><?xml version="1.0" encoding="utf-8"?>
-<w:styles xmlns:mc="http://schemas.openxmlformats.org/markup-compatibility/2006" xmlns:r="http://schemas.openxmlformats.org/officeDocument/2006/relationships" xmlns:w="http://schemas.openxmlformats.org/wordprocessingml/2006/main" xmlns:w14="http://schemas.microsoft.com/office/word/2010/wordml" xmlns:w15="http://schemas.microsoft.com/office/word/2012/wordml" mc:Ignorable="w14 w15">
+<w:styles xmlns:mc="http://schemas.openxmlformats.org/markup-compatibility/2006" xmlns:r="http://schemas.openxmlformats.org/officeDocument/2006/relationships" xmlns:w="http://schemas.openxmlformats.org/wordprocessingml/2006/main" xmlns:w14="http://schemas.microsoft.com/office/word/2010/wordml" xmlns:w15="http://schemas.microsoft.com/office/word/2012/wordml" xmlns:w16cex="http://schemas.microsoft.com/office/word/2018/wordml/cex" xmlns:w16cid="http://schemas.microsoft.com/office/word/2016/wordml/cid" xmlns:w16="http://schemas.microsoft.com/office/word/2018/wordml" xmlns:w16du="http://schemas.microsoft.com/office/word/2023/wordml/word16du" xmlns:w16sdtdh="http://schemas.microsoft.com/office/word/2020/wordml/sdtdatahash" xmlns:w16sdtfl="http://schemas.microsoft.com/office/word/2024/wordml/sdtformatlock" xmlns:w16se="http://schemas.microsoft.com/office/word/2015/wordml/symex" mc:Ignorable="w14 w15 w16se w16cid w16 w16cex w16sdtdh w16sdtfl w16du">
   <w:docDefaults>
     <w:rPrDefault>
       <w:rPr>
@@ -201,7 +978,7 @@
       </w:pPr>
     </w:pPrDefault>
   </w:docDefaults>
-  <w:latentStyles w:defLockedState="0" w:defUIPriority="99" w:defSemiHidden="0" w:defUnhideWhenUsed="0" w:defQFormat="0" w:count="371">
+  <w:latentStyles w:defLockedState="0" w:defUIPriority="99" w:defSemiHidden="0" w:defUnhideWhenUsed="0" w:defQFormat="0" w:count="376">
     <w:lsdException w:name="Normal" w:uiPriority="0" w:qFormat="1"/>
     <w:lsdException w:name="heading 1" w:uiPriority="9" w:qFormat="1"/>
     <w:lsdException w:name="heading 2" w:semiHidden="1" w:uiPriority="9" w:unhideWhenUsed="1" w:qFormat="1"/>
@@ -573,6 +1350,11 @@
     <w:lsdException w:name="List Table 5 Dark Accent 6" w:uiPriority="50"/>
     <w:lsdException w:name="List Table 6 Colorful Accent 6" w:uiPriority="51"/>
     <w:lsdException w:name="List Table 7 Colorful Accent 6" w:uiPriority="52"/>
+    <w:lsdException w:name="Mention" w:semiHidden="1" w:unhideWhenUsed="1"/>
+    <w:lsdException w:name="Smart Hyperlink" w:semiHidden="1" w:unhideWhenUsed="1"/>
+    <w:lsdException w:name="Hashtag" w:semiHidden="1" w:unhideWhenUsed="1"/>
+    <w:lsdException w:name="Unresolved Mention" w:semiHidden="1" w:unhideWhenUsed="1"/>
+    <w:lsdException w:name="Smart Link" w:semiHidden="1" w:unhideWhenUsed="1"/>
   </w:latentStyles>
   <w:style w:type="paragraph" w:default="1" w:styleId="Normal">
     <w:name w:val="Normal"/>

</xml_diff>